<commit_message>
Implemented selling and buying
</commit_message>
<xml_diff>
--- a/design/design structure.docx
+++ b/design/design structure.docx
@@ -1096,8 +1096,1777 @@
           <w:lang w:val="en-CA"/>
         </w:rPr>
       </w:pPr>
+    </w:p>
+    <w:p>
+      <w:pPr>
+        <w:rPr>
+          <w:rFonts w:hint="default"/>
+          <w:lang w:val="en-CA"/>
+        </w:rPr>
+      </w:pPr>
+    </w:p>
+    <w:p>
+      <w:pPr>
+        <w:rPr>
+          <w:rFonts w:hint="default"/>
+          <w:lang w:val="en-CA"/>
+        </w:rPr>
+      </w:pPr>
+    </w:p>
+    <w:p>
+      <w:pPr>
+        <w:rPr>
+          <w:rFonts w:hint="default"/>
+          <w:lang w:val="en-CA"/>
+        </w:rPr>
+      </w:pPr>
+    </w:p>
+    <w:p>
+      <w:pPr>
+        <w:rPr>
+          <w:rFonts w:hint="default"/>
+          <w:lang w:val="en-CA"/>
+        </w:rPr>
+      </w:pPr>
+    </w:p>
+    <w:p>
+      <w:pPr>
+        <w:rPr>
+          <w:rFonts w:hint="default"/>
+          <w:lang w:val="en-CA"/>
+        </w:rPr>
+      </w:pPr>
+    </w:p>
+    <w:p>
+      <w:pPr>
+        <w:rPr>
+          <w:rFonts w:hint="default"/>
+          <w:lang w:val="en-CA"/>
+        </w:rPr>
+      </w:pPr>
+    </w:p>
+    <w:p>
+      <w:pPr>
+        <w:rPr>
+          <w:rFonts w:hint="default"/>
+          <w:lang w:val="en-CA"/>
+        </w:rPr>
+      </w:pPr>
+    </w:p>
+    <w:p>
+      <w:pPr>
+        <w:rPr>
+          <w:rFonts w:hint="default"/>
+          <w:lang w:val="en-CA"/>
+        </w:rPr>
+      </w:pPr>
+    </w:p>
+    <w:p>
+      <w:pPr>
+        <w:rPr>
+          <w:rFonts w:hint="default"/>
+          <w:lang w:val="en-CA"/>
+        </w:rPr>
+      </w:pPr>
+    </w:p>
+    <w:p>
+      <w:pPr>
+        <w:rPr>
+          <w:rFonts w:hint="default"/>
+          <w:lang w:val="en-CA"/>
+        </w:rPr>
+      </w:pPr>
+    </w:p>
+    <w:p>
+      <w:pPr>
+        <w:rPr>
+          <w:rFonts w:hint="default"/>
+          <w:lang w:val="en-CA"/>
+        </w:rPr>
+      </w:pPr>
+    </w:p>
+    <w:p>
+      <w:pPr>
+        <w:rPr>
+          <w:rFonts w:hint="default"/>
+          <w:lang w:val="en-CA"/>
+        </w:rPr>
+      </w:pPr>
+    </w:p>
+    <w:p>
+      <w:pPr>
+        <w:rPr>
+          <w:rFonts w:hint="default"/>
+          <w:lang w:val="en-CA"/>
+        </w:rPr>
+      </w:pPr>
+    </w:p>
+    <w:p>
+      <w:pPr>
+        <w:rPr>
+          <w:rFonts w:hint="default"/>
+          <w:lang w:val="en-CA"/>
+        </w:rPr>
+      </w:pPr>
+    </w:p>
+    <w:p>
+      <w:pPr>
+        <w:rPr>
+          <w:rFonts w:hint="default"/>
+          <w:lang w:val="en-CA"/>
+        </w:rPr>
+      </w:pPr>
+    </w:p>
+    <w:p>
+      <w:pPr>
+        <w:rPr>
+          <w:rFonts w:hint="default"/>
+          <w:lang w:val="en-CA"/>
+        </w:rPr>
+      </w:pPr>
+    </w:p>
+    <w:p>
+      <w:pPr>
+        <w:rPr>
+          <w:rFonts w:hint="default"/>
+          <w:lang w:val="en-CA"/>
+        </w:rPr>
+      </w:pPr>
+    </w:p>
+    <w:p>
+      <w:pPr>
+        <w:rPr>
+          <w:rFonts w:hint="default"/>
+          <w:lang w:val="en-CA"/>
+        </w:rPr>
+      </w:pPr>
+    </w:p>
+    <w:p>
+      <w:pPr>
+        <w:rPr>
+          <w:rFonts w:hint="default"/>
+          <w:lang w:val="en-CA"/>
+        </w:rPr>
+      </w:pPr>
+    </w:p>
+    <w:p>
+      <w:pPr>
+        <w:rPr>
+          <w:rFonts w:hint="default"/>
+          <w:lang w:val="en-CA"/>
+        </w:rPr>
+      </w:pPr>
+    </w:p>
+    <w:p>
+      <w:pPr>
+        <w:rPr>
+          <w:rFonts w:hint="default"/>
+          <w:lang w:val="en-CA"/>
+        </w:rPr>
+      </w:pPr>
+    </w:p>
+    <w:p>
+      <w:pPr>
+        <w:rPr>
+          <w:rFonts w:hint="default"/>
+          <w:lang w:val="en-CA"/>
+        </w:rPr>
+      </w:pPr>
+      <w:r>
+        <w:rPr>
+          <w:rFonts w:hint="default"/>
+          <w:lang w:val="en-CA"/>
+        </w:rPr>
+        <w:t>Portfolio Page</w:t>
+      </w:r>
+    </w:p>
+    <w:p>
+      <w:pPr>
+        <w:rPr>
+          <w:rFonts w:hint="default"/>
+          <w:lang w:val="en-CA"/>
+        </w:rPr>
+      </w:pPr>
+    </w:p>
+    <w:p>
+      <w:pPr>
+        <w:rPr>
+          <w:rFonts w:hint="default"/>
+          <w:lang w:val="en-CA"/>
+        </w:rPr>
+      </w:pPr>
+      <w:r>
+        <w:rPr>
+          <w:rFonts w:hint="default"/>
+          <w:lang w:val="en-CA"/>
+        </w:rPr>
+        <w:t>- On Sale Section</w:t>
+      </w:r>
+    </w:p>
+    <w:p>
+      <w:pPr>
+        <w:rPr>
+          <w:rFonts w:hint="default"/>
+          <w:lang w:val="en-CA"/>
+        </w:rPr>
+      </w:pPr>
+      <w:r>
+        <w:rPr>
+          <w:rFonts w:hint="default"/>
+          <w:lang w:val="en-CA"/>
+        </w:rPr>
+        <w:t xml:space="preserve">- Sold Section </w:t>
+      </w:r>
       <w:bookmarkStart w:id="0" w:name="_GoBack"/>
       <w:bookmarkEnd w:id="0"/>
+    </w:p>
+    <w:p>
+      <w:pPr>
+        <w:keepNext w:val="0"/>
+        <w:keepLines w:val="0"/>
+        <w:widowControl/>
+        <w:suppressLineNumbers w:val="0"/>
+        <w:shd w:val="clear" w:fill="1E1E1E"/>
+        <w:spacing w:line="285" w:lineRule="atLeast"/>
+        <w:jc w:val="left"/>
+        <w:rPr>
+          <w:rFonts w:hint="default" w:ascii="Consolas" w:hAnsi="Consolas" w:eastAsia="Consolas" w:cs="Consolas"/>
+          <w:b w:val="0"/>
+          <w:bCs w:val="0"/>
+          <w:color w:val="D4D4D4"/>
+          <w:kern w:val="0"/>
+          <w:sz w:val="21"/>
+          <w:szCs w:val="21"/>
+          <w:shd w:val="clear" w:fill="1E1E1E"/>
+          <w:lang w:val="en-US" w:eastAsia="zh-CN" w:bidi="ar"/>
+        </w:rPr>
+      </w:pPr>
+      <w:r>
+        <w:rPr>
+          <w:rFonts w:hint="default" w:ascii="Consolas" w:hAnsi="Consolas" w:eastAsia="Consolas" w:cs="Consolas"/>
+          <w:b w:val="0"/>
+          <w:bCs w:val="0"/>
+          <w:color w:val="569CD6"/>
+          <w:kern w:val="0"/>
+          <w:sz w:val="21"/>
+          <w:szCs w:val="21"/>
+          <w:shd w:val="clear" w:fill="1E1E1E"/>
+          <w:lang w:val="en-US" w:eastAsia="zh-CN" w:bidi="ar"/>
+        </w:rPr>
+        <w:t>function</w:t>
+      </w:r>
+      <w:r>
+        <w:rPr>
+          <w:rFonts w:hint="default" w:ascii="Consolas" w:hAnsi="Consolas" w:eastAsia="Consolas" w:cs="Consolas"/>
+          <w:b w:val="0"/>
+          <w:bCs w:val="0"/>
+          <w:color w:val="D4D4D4"/>
+          <w:kern w:val="0"/>
+          <w:sz w:val="21"/>
+          <w:szCs w:val="21"/>
+          <w:shd w:val="clear" w:fill="1E1E1E"/>
+          <w:lang w:val="en-US" w:eastAsia="zh-CN" w:bidi="ar"/>
+        </w:rPr>
+        <w:t xml:space="preserve"> </w:t>
+      </w:r>
+      <w:r>
+        <w:rPr>
+          <w:rFonts w:hint="default" w:ascii="Consolas" w:hAnsi="Consolas" w:eastAsia="Consolas" w:cs="Consolas"/>
+          <w:b w:val="0"/>
+          <w:bCs w:val="0"/>
+          <w:color w:val="DCDCAA"/>
+          <w:kern w:val="0"/>
+          <w:sz w:val="21"/>
+          <w:szCs w:val="21"/>
+          <w:shd w:val="clear" w:fill="1E1E1E"/>
+          <w:lang w:val="en-US" w:eastAsia="zh-CN" w:bidi="ar"/>
+        </w:rPr>
+        <w:t>fetchMyNFTs</w:t>
+      </w:r>
+      <w:r>
+        <w:rPr>
+          <w:rFonts w:hint="default" w:ascii="Consolas" w:hAnsi="Consolas" w:eastAsia="Consolas" w:cs="Consolas"/>
+          <w:b w:val="0"/>
+          <w:bCs w:val="0"/>
+          <w:color w:val="D4D4D4"/>
+          <w:kern w:val="0"/>
+          <w:sz w:val="21"/>
+          <w:szCs w:val="21"/>
+          <w:shd w:val="clear" w:fill="1E1E1E"/>
+          <w:lang w:val="en-US" w:eastAsia="zh-CN" w:bidi="ar"/>
+        </w:rPr>
+        <w:t xml:space="preserve">() </w:t>
+      </w:r>
+      <w:r>
+        <w:rPr>
+          <w:rFonts w:hint="default" w:ascii="Consolas" w:hAnsi="Consolas" w:eastAsia="Consolas" w:cs="Consolas"/>
+          <w:b w:val="0"/>
+          <w:bCs w:val="0"/>
+          <w:color w:val="569CD6"/>
+          <w:kern w:val="0"/>
+          <w:sz w:val="21"/>
+          <w:szCs w:val="21"/>
+          <w:shd w:val="clear" w:fill="1E1E1E"/>
+          <w:lang w:val="en-US" w:eastAsia="zh-CN" w:bidi="ar"/>
+        </w:rPr>
+        <w:t>public</w:t>
+      </w:r>
+      <w:r>
+        <w:rPr>
+          <w:rFonts w:hint="default" w:ascii="Consolas" w:hAnsi="Consolas" w:eastAsia="Consolas" w:cs="Consolas"/>
+          <w:b w:val="0"/>
+          <w:bCs w:val="0"/>
+          <w:color w:val="D4D4D4"/>
+          <w:kern w:val="0"/>
+          <w:sz w:val="21"/>
+          <w:szCs w:val="21"/>
+          <w:shd w:val="clear" w:fill="1E1E1E"/>
+          <w:lang w:val="en-US" w:eastAsia="zh-CN" w:bidi="ar"/>
+        </w:rPr>
+        <w:t xml:space="preserve"> </w:t>
+      </w:r>
+      <w:r>
+        <w:rPr>
+          <w:rFonts w:hint="default" w:ascii="Consolas" w:hAnsi="Consolas" w:eastAsia="Consolas" w:cs="Consolas"/>
+          <w:b w:val="0"/>
+          <w:bCs w:val="0"/>
+          <w:color w:val="569CD6"/>
+          <w:kern w:val="0"/>
+          <w:sz w:val="21"/>
+          <w:szCs w:val="21"/>
+          <w:shd w:val="clear" w:fill="1E1E1E"/>
+          <w:lang w:val="en-US" w:eastAsia="zh-CN" w:bidi="ar"/>
+        </w:rPr>
+        <w:t>view</w:t>
+      </w:r>
+      <w:r>
+        <w:rPr>
+          <w:rFonts w:hint="default" w:ascii="Consolas" w:hAnsi="Consolas" w:eastAsia="Consolas" w:cs="Consolas"/>
+          <w:b w:val="0"/>
+          <w:bCs w:val="0"/>
+          <w:color w:val="D4D4D4"/>
+          <w:kern w:val="0"/>
+          <w:sz w:val="21"/>
+          <w:szCs w:val="21"/>
+          <w:shd w:val="clear" w:fill="1E1E1E"/>
+          <w:lang w:val="en-US" w:eastAsia="zh-CN" w:bidi="ar"/>
+        </w:rPr>
+        <w:t xml:space="preserve"> </w:t>
+      </w:r>
+      <w:r>
+        <w:rPr>
+          <w:rFonts w:hint="default" w:ascii="Consolas" w:hAnsi="Consolas" w:eastAsia="Consolas" w:cs="Consolas"/>
+          <w:b w:val="0"/>
+          <w:bCs w:val="0"/>
+          <w:color w:val="C586C0"/>
+          <w:kern w:val="0"/>
+          <w:sz w:val="21"/>
+          <w:szCs w:val="21"/>
+          <w:shd w:val="clear" w:fill="1E1E1E"/>
+          <w:lang w:val="en-US" w:eastAsia="zh-CN" w:bidi="ar"/>
+        </w:rPr>
+        <w:t>returns</w:t>
+      </w:r>
+      <w:r>
+        <w:rPr>
+          <w:rFonts w:hint="default" w:ascii="Consolas" w:hAnsi="Consolas" w:eastAsia="Consolas" w:cs="Consolas"/>
+          <w:b w:val="0"/>
+          <w:bCs w:val="0"/>
+          <w:color w:val="D4D4D4"/>
+          <w:kern w:val="0"/>
+          <w:sz w:val="21"/>
+          <w:szCs w:val="21"/>
+          <w:shd w:val="clear" w:fill="1E1E1E"/>
+          <w:lang w:val="en-US" w:eastAsia="zh-CN" w:bidi="ar"/>
+        </w:rPr>
+        <w:t xml:space="preserve"> (</w:t>
+      </w:r>
+      <w:r>
+        <w:rPr>
+          <w:rFonts w:hint="default" w:ascii="Consolas" w:hAnsi="Consolas" w:eastAsia="Consolas" w:cs="Consolas"/>
+          <w:b w:val="0"/>
+          <w:bCs w:val="0"/>
+          <w:color w:val="569CD6"/>
+          <w:kern w:val="0"/>
+          <w:sz w:val="21"/>
+          <w:szCs w:val="21"/>
+          <w:shd w:val="clear" w:fill="1E1E1E"/>
+          <w:lang w:val="en-US" w:eastAsia="zh-CN" w:bidi="ar"/>
+        </w:rPr>
+        <w:t>MarketItem</w:t>
+      </w:r>
+      <w:r>
+        <w:rPr>
+          <w:rFonts w:hint="default" w:ascii="Consolas" w:hAnsi="Consolas" w:eastAsia="Consolas" w:cs="Consolas"/>
+          <w:b w:val="0"/>
+          <w:bCs w:val="0"/>
+          <w:color w:val="D4D4D4"/>
+          <w:kern w:val="0"/>
+          <w:sz w:val="21"/>
+          <w:szCs w:val="21"/>
+          <w:shd w:val="clear" w:fill="1E1E1E"/>
+          <w:lang w:val="en-US" w:eastAsia="zh-CN" w:bidi="ar"/>
+        </w:rPr>
+        <w:t xml:space="preserve">[] </w:t>
+      </w:r>
+      <w:r>
+        <w:rPr>
+          <w:rFonts w:hint="default" w:ascii="Consolas" w:hAnsi="Consolas" w:eastAsia="Consolas" w:cs="Consolas"/>
+          <w:b w:val="0"/>
+          <w:bCs w:val="0"/>
+          <w:color w:val="569CD6"/>
+          <w:kern w:val="0"/>
+          <w:sz w:val="21"/>
+          <w:szCs w:val="21"/>
+          <w:shd w:val="clear" w:fill="1E1E1E"/>
+          <w:lang w:val="en-US" w:eastAsia="zh-CN" w:bidi="ar"/>
+        </w:rPr>
+        <w:t>memory</w:t>
+      </w:r>
+      <w:r>
+        <w:rPr>
+          <w:rFonts w:hint="default" w:ascii="Consolas" w:hAnsi="Consolas" w:eastAsia="Consolas" w:cs="Consolas"/>
+          <w:b w:val="0"/>
+          <w:bCs w:val="0"/>
+          <w:color w:val="D4D4D4"/>
+          <w:kern w:val="0"/>
+          <w:sz w:val="21"/>
+          <w:szCs w:val="21"/>
+          <w:shd w:val="clear" w:fill="1E1E1E"/>
+          <w:lang w:val="en-US" w:eastAsia="zh-CN" w:bidi="ar"/>
+        </w:rPr>
+        <w:t>) {</w:t>
+      </w:r>
+    </w:p>
+    <w:p>
+      <w:pPr>
+        <w:keepNext w:val="0"/>
+        <w:keepLines w:val="0"/>
+        <w:widowControl/>
+        <w:suppressLineNumbers w:val="0"/>
+        <w:shd w:val="clear" w:fill="1E1E1E"/>
+        <w:spacing w:line="285" w:lineRule="atLeast"/>
+        <w:jc w:val="left"/>
+        <w:rPr>
+          <w:rFonts w:hint="default" w:ascii="Consolas" w:hAnsi="Consolas" w:eastAsia="Consolas" w:cs="Consolas"/>
+          <w:b w:val="0"/>
+          <w:bCs w:val="0"/>
+          <w:color w:val="D4D4D4"/>
+          <w:kern w:val="0"/>
+          <w:sz w:val="21"/>
+          <w:szCs w:val="21"/>
+          <w:shd w:val="clear" w:fill="1E1E1E"/>
+          <w:lang w:val="en-US" w:eastAsia="zh-CN" w:bidi="ar"/>
+        </w:rPr>
+      </w:pPr>
+    </w:p>
+    <w:p>
+      <w:pPr>
+        <w:keepNext w:val="0"/>
+        <w:keepLines w:val="0"/>
+        <w:widowControl/>
+        <w:suppressLineNumbers w:val="0"/>
+        <w:shd w:val="clear" w:fill="1E1E1E"/>
+        <w:spacing w:line="285" w:lineRule="atLeast"/>
+        <w:jc w:val="left"/>
+        <w:rPr>
+          <w:rFonts w:ascii="Consolas" w:hAnsi="Consolas" w:eastAsia="Consolas" w:cs="Consolas"/>
+          <w:b w:val="0"/>
+          <w:bCs w:val="0"/>
+          <w:color w:val="D4D4D4"/>
+          <w:sz w:val="21"/>
+          <w:szCs w:val="21"/>
+        </w:rPr>
+      </w:pPr>
+      <w:r>
+        <w:rPr>
+          <w:rFonts w:hint="default" w:ascii="Consolas" w:hAnsi="Consolas" w:eastAsia="Consolas" w:cs="Consolas"/>
+          <w:b w:val="0"/>
+          <w:bCs w:val="0"/>
+          <w:color w:val="D4D4D4"/>
+          <w:kern w:val="0"/>
+          <w:sz w:val="21"/>
+          <w:szCs w:val="21"/>
+          <w:shd w:val="clear" w:fill="1E1E1E"/>
+          <w:lang w:val="en-US" w:eastAsia="zh-CN" w:bidi="ar"/>
+        </w:rPr>
+        <w:t>   </w:t>
+      </w:r>
+      <w:r>
+        <w:rPr>
+          <w:rFonts w:hint="default" w:ascii="Consolas" w:hAnsi="Consolas" w:eastAsia="Consolas" w:cs="Consolas"/>
+          <w:b w:val="0"/>
+          <w:bCs w:val="0"/>
+          <w:color w:val="569CD6"/>
+          <w:kern w:val="0"/>
+          <w:sz w:val="21"/>
+          <w:szCs w:val="21"/>
+          <w:shd w:val="clear" w:fill="1E1E1E"/>
+          <w:lang w:val="en-US" w:eastAsia="zh-CN" w:bidi="ar"/>
+        </w:rPr>
+        <w:t>struct</w:t>
+      </w:r>
+      <w:r>
+        <w:rPr>
+          <w:rFonts w:hint="default" w:ascii="Consolas" w:hAnsi="Consolas" w:eastAsia="Consolas" w:cs="Consolas"/>
+          <w:b w:val="0"/>
+          <w:bCs w:val="0"/>
+          <w:color w:val="D4D4D4"/>
+          <w:kern w:val="0"/>
+          <w:sz w:val="21"/>
+          <w:szCs w:val="21"/>
+          <w:shd w:val="clear" w:fill="1E1E1E"/>
+          <w:lang w:val="en-US" w:eastAsia="zh-CN" w:bidi="ar"/>
+        </w:rPr>
+        <w:t xml:space="preserve"> </w:t>
+      </w:r>
+      <w:r>
+        <w:rPr>
+          <w:rFonts w:hint="default" w:ascii="Consolas" w:hAnsi="Consolas" w:eastAsia="Consolas" w:cs="Consolas"/>
+          <w:b w:val="0"/>
+          <w:bCs w:val="0"/>
+          <w:color w:val="4EC9B0"/>
+          <w:kern w:val="0"/>
+          <w:sz w:val="21"/>
+          <w:szCs w:val="21"/>
+          <w:shd w:val="clear" w:fill="1E1E1E"/>
+          <w:lang w:val="en-US" w:eastAsia="zh-CN" w:bidi="ar"/>
+        </w:rPr>
+        <w:t>MarketItem</w:t>
+      </w:r>
+      <w:r>
+        <w:rPr>
+          <w:rFonts w:hint="default" w:ascii="Consolas" w:hAnsi="Consolas" w:eastAsia="Consolas" w:cs="Consolas"/>
+          <w:b w:val="0"/>
+          <w:bCs w:val="0"/>
+          <w:color w:val="D4D4D4"/>
+          <w:kern w:val="0"/>
+          <w:sz w:val="21"/>
+          <w:szCs w:val="21"/>
+          <w:shd w:val="clear" w:fill="1E1E1E"/>
+          <w:lang w:val="en-US" w:eastAsia="zh-CN" w:bidi="ar"/>
+        </w:rPr>
+        <w:t xml:space="preserve"> {</w:t>
+      </w:r>
+    </w:p>
+    <w:p>
+      <w:pPr>
+        <w:keepNext w:val="0"/>
+        <w:keepLines w:val="0"/>
+        <w:widowControl/>
+        <w:suppressLineNumbers w:val="0"/>
+        <w:shd w:val="clear" w:fill="1E1E1E"/>
+        <w:spacing w:line="285" w:lineRule="atLeast"/>
+        <w:jc w:val="left"/>
+        <w:rPr>
+          <w:rFonts w:hint="default" w:ascii="Consolas" w:hAnsi="Consolas" w:eastAsia="Consolas" w:cs="Consolas"/>
+          <w:b w:val="0"/>
+          <w:bCs w:val="0"/>
+          <w:color w:val="D4D4D4"/>
+          <w:sz w:val="21"/>
+          <w:szCs w:val="21"/>
+        </w:rPr>
+      </w:pPr>
+      <w:r>
+        <w:rPr>
+          <w:rFonts w:hint="default" w:ascii="Consolas" w:hAnsi="Consolas" w:eastAsia="Consolas" w:cs="Consolas"/>
+          <w:b w:val="0"/>
+          <w:bCs w:val="0"/>
+          <w:color w:val="D4D4D4"/>
+          <w:kern w:val="0"/>
+          <w:sz w:val="21"/>
+          <w:szCs w:val="21"/>
+          <w:shd w:val="clear" w:fill="1E1E1E"/>
+          <w:lang w:val="en-US" w:eastAsia="zh-CN" w:bidi="ar"/>
+        </w:rPr>
+        <w:t xml:space="preserve">        </w:t>
+      </w:r>
+      <w:r>
+        <w:rPr>
+          <w:rFonts w:hint="default" w:ascii="Consolas" w:hAnsi="Consolas" w:eastAsia="Consolas" w:cs="Consolas"/>
+          <w:b w:val="0"/>
+          <w:bCs w:val="0"/>
+          <w:color w:val="4EC9B0"/>
+          <w:kern w:val="0"/>
+          <w:sz w:val="21"/>
+          <w:szCs w:val="21"/>
+          <w:shd w:val="clear" w:fill="1E1E1E"/>
+          <w:lang w:val="en-US" w:eastAsia="zh-CN" w:bidi="ar"/>
+        </w:rPr>
+        <w:t>uint</w:t>
+      </w:r>
+      <w:r>
+        <w:rPr>
+          <w:rFonts w:hint="default" w:ascii="Consolas" w:hAnsi="Consolas" w:eastAsia="Consolas" w:cs="Consolas"/>
+          <w:b w:val="0"/>
+          <w:bCs w:val="0"/>
+          <w:color w:val="D4D4D4"/>
+          <w:kern w:val="0"/>
+          <w:sz w:val="21"/>
+          <w:szCs w:val="21"/>
+          <w:shd w:val="clear" w:fill="1E1E1E"/>
+          <w:lang w:val="en-US" w:eastAsia="zh-CN" w:bidi="ar"/>
+        </w:rPr>
+        <w:t xml:space="preserve"> itemId; </w:t>
+      </w:r>
+    </w:p>
+    <w:p>
+      <w:pPr>
+        <w:keepNext w:val="0"/>
+        <w:keepLines w:val="0"/>
+        <w:widowControl/>
+        <w:suppressLineNumbers w:val="0"/>
+        <w:shd w:val="clear" w:fill="1E1E1E"/>
+        <w:spacing w:line="285" w:lineRule="atLeast"/>
+        <w:jc w:val="left"/>
+        <w:rPr>
+          <w:rFonts w:hint="default" w:ascii="Consolas" w:hAnsi="Consolas" w:eastAsia="Consolas" w:cs="Consolas"/>
+          <w:b w:val="0"/>
+          <w:bCs w:val="0"/>
+          <w:color w:val="D4D4D4"/>
+          <w:sz w:val="21"/>
+          <w:szCs w:val="21"/>
+        </w:rPr>
+      </w:pPr>
+      <w:r>
+        <w:rPr>
+          <w:rFonts w:hint="default" w:ascii="Consolas" w:hAnsi="Consolas" w:eastAsia="Consolas" w:cs="Consolas"/>
+          <w:b w:val="0"/>
+          <w:bCs w:val="0"/>
+          <w:color w:val="D4D4D4"/>
+          <w:kern w:val="0"/>
+          <w:sz w:val="21"/>
+          <w:szCs w:val="21"/>
+          <w:shd w:val="clear" w:fill="1E1E1E"/>
+          <w:lang w:val="en-US" w:eastAsia="zh-CN" w:bidi="ar"/>
+        </w:rPr>
+        <w:t xml:space="preserve">        </w:t>
+      </w:r>
+      <w:r>
+        <w:rPr>
+          <w:rFonts w:hint="default" w:ascii="Consolas" w:hAnsi="Consolas" w:eastAsia="Consolas" w:cs="Consolas"/>
+          <w:b w:val="0"/>
+          <w:bCs w:val="0"/>
+          <w:color w:val="4EC9B0"/>
+          <w:kern w:val="0"/>
+          <w:sz w:val="21"/>
+          <w:szCs w:val="21"/>
+          <w:shd w:val="clear" w:fill="1E1E1E"/>
+          <w:lang w:val="en-US" w:eastAsia="zh-CN" w:bidi="ar"/>
+        </w:rPr>
+        <w:t>uint256</w:t>
+      </w:r>
+      <w:r>
+        <w:rPr>
+          <w:rFonts w:hint="default" w:ascii="Consolas" w:hAnsi="Consolas" w:eastAsia="Consolas" w:cs="Consolas"/>
+          <w:b w:val="0"/>
+          <w:bCs w:val="0"/>
+          <w:color w:val="D4D4D4"/>
+          <w:kern w:val="0"/>
+          <w:sz w:val="21"/>
+          <w:szCs w:val="21"/>
+          <w:shd w:val="clear" w:fill="1E1E1E"/>
+          <w:lang w:val="en-US" w:eastAsia="zh-CN" w:bidi="ar"/>
+        </w:rPr>
+        <w:t xml:space="preserve"> CollectionId;</w:t>
+      </w:r>
+    </w:p>
+    <w:p>
+      <w:pPr>
+        <w:keepNext w:val="0"/>
+        <w:keepLines w:val="0"/>
+        <w:widowControl/>
+        <w:suppressLineNumbers w:val="0"/>
+        <w:shd w:val="clear" w:fill="1E1E1E"/>
+        <w:spacing w:line="285" w:lineRule="atLeast"/>
+        <w:jc w:val="left"/>
+        <w:rPr>
+          <w:rFonts w:hint="default" w:ascii="Consolas" w:hAnsi="Consolas" w:eastAsia="Consolas" w:cs="Consolas"/>
+          <w:b w:val="0"/>
+          <w:bCs w:val="0"/>
+          <w:color w:val="D4D4D4"/>
+          <w:sz w:val="21"/>
+          <w:szCs w:val="21"/>
+        </w:rPr>
+      </w:pPr>
+      <w:r>
+        <w:rPr>
+          <w:rFonts w:hint="default" w:ascii="Consolas" w:hAnsi="Consolas" w:eastAsia="Consolas" w:cs="Consolas"/>
+          <w:b w:val="0"/>
+          <w:bCs w:val="0"/>
+          <w:color w:val="D4D4D4"/>
+          <w:kern w:val="0"/>
+          <w:sz w:val="21"/>
+          <w:szCs w:val="21"/>
+          <w:shd w:val="clear" w:fill="1E1E1E"/>
+          <w:lang w:val="en-US" w:eastAsia="zh-CN" w:bidi="ar"/>
+        </w:rPr>
+        <w:t xml:space="preserve">        </w:t>
+      </w:r>
+      <w:r>
+        <w:rPr>
+          <w:rFonts w:hint="default" w:ascii="Consolas" w:hAnsi="Consolas" w:eastAsia="Consolas" w:cs="Consolas"/>
+          <w:b w:val="0"/>
+          <w:bCs w:val="0"/>
+          <w:color w:val="4EC9B0"/>
+          <w:kern w:val="0"/>
+          <w:sz w:val="21"/>
+          <w:szCs w:val="21"/>
+          <w:shd w:val="clear" w:fill="1E1E1E"/>
+          <w:lang w:val="en-US" w:eastAsia="zh-CN" w:bidi="ar"/>
+        </w:rPr>
+        <w:t>address</w:t>
+      </w:r>
+      <w:r>
+        <w:rPr>
+          <w:rFonts w:hint="default" w:ascii="Consolas" w:hAnsi="Consolas" w:eastAsia="Consolas" w:cs="Consolas"/>
+          <w:b w:val="0"/>
+          <w:bCs w:val="0"/>
+          <w:color w:val="D4D4D4"/>
+          <w:kern w:val="0"/>
+          <w:sz w:val="21"/>
+          <w:szCs w:val="21"/>
+          <w:shd w:val="clear" w:fill="1E1E1E"/>
+          <w:lang w:val="en-US" w:eastAsia="zh-CN" w:bidi="ar"/>
+        </w:rPr>
+        <w:t xml:space="preserve"> CollectionAddress;</w:t>
+      </w:r>
+    </w:p>
+    <w:p>
+      <w:pPr>
+        <w:keepNext w:val="0"/>
+        <w:keepLines w:val="0"/>
+        <w:widowControl/>
+        <w:suppressLineNumbers w:val="0"/>
+        <w:shd w:val="clear" w:fill="1E1E1E"/>
+        <w:spacing w:line="285" w:lineRule="atLeast"/>
+        <w:jc w:val="left"/>
+        <w:rPr>
+          <w:rFonts w:hint="default" w:ascii="Consolas" w:hAnsi="Consolas" w:eastAsia="Consolas" w:cs="Consolas"/>
+          <w:b w:val="0"/>
+          <w:bCs w:val="0"/>
+          <w:color w:val="D4D4D4"/>
+          <w:sz w:val="21"/>
+          <w:szCs w:val="21"/>
+        </w:rPr>
+      </w:pPr>
+      <w:r>
+        <w:rPr>
+          <w:rFonts w:hint="default" w:ascii="Consolas" w:hAnsi="Consolas" w:eastAsia="Consolas" w:cs="Consolas"/>
+          <w:b w:val="0"/>
+          <w:bCs w:val="0"/>
+          <w:color w:val="D4D4D4"/>
+          <w:kern w:val="0"/>
+          <w:sz w:val="21"/>
+          <w:szCs w:val="21"/>
+          <w:shd w:val="clear" w:fill="1E1E1E"/>
+          <w:lang w:val="en-US" w:eastAsia="zh-CN" w:bidi="ar"/>
+        </w:rPr>
+        <w:t xml:space="preserve">        </w:t>
+      </w:r>
+      <w:r>
+        <w:rPr>
+          <w:rFonts w:hint="default" w:ascii="Consolas" w:hAnsi="Consolas" w:eastAsia="Consolas" w:cs="Consolas"/>
+          <w:b w:val="0"/>
+          <w:bCs w:val="0"/>
+          <w:color w:val="4EC9B0"/>
+          <w:kern w:val="0"/>
+          <w:sz w:val="21"/>
+          <w:szCs w:val="21"/>
+          <w:shd w:val="clear" w:fill="1E1E1E"/>
+          <w:lang w:val="en-US" w:eastAsia="zh-CN" w:bidi="ar"/>
+        </w:rPr>
+        <w:t>address</w:t>
+      </w:r>
+      <w:r>
+        <w:rPr>
+          <w:rFonts w:hint="default" w:ascii="Consolas" w:hAnsi="Consolas" w:eastAsia="Consolas" w:cs="Consolas"/>
+          <w:b w:val="0"/>
+          <w:bCs w:val="0"/>
+          <w:color w:val="D4D4D4"/>
+          <w:kern w:val="0"/>
+          <w:sz w:val="21"/>
+          <w:szCs w:val="21"/>
+          <w:shd w:val="clear" w:fill="1E1E1E"/>
+          <w:lang w:val="en-US" w:eastAsia="zh-CN" w:bidi="ar"/>
+        </w:rPr>
+        <w:t xml:space="preserve"> </w:t>
+      </w:r>
+      <w:r>
+        <w:rPr>
+          <w:rFonts w:hint="default" w:ascii="Consolas" w:hAnsi="Consolas" w:eastAsia="Consolas" w:cs="Consolas"/>
+          <w:b w:val="0"/>
+          <w:bCs w:val="0"/>
+          <w:color w:val="569CD6"/>
+          <w:kern w:val="0"/>
+          <w:sz w:val="21"/>
+          <w:szCs w:val="21"/>
+          <w:shd w:val="clear" w:fill="1E1E1E"/>
+          <w:lang w:val="en-US" w:eastAsia="zh-CN" w:bidi="ar"/>
+        </w:rPr>
+        <w:t>payable</w:t>
+      </w:r>
+      <w:r>
+        <w:rPr>
+          <w:rFonts w:hint="default" w:ascii="Consolas" w:hAnsi="Consolas" w:eastAsia="Consolas" w:cs="Consolas"/>
+          <w:b w:val="0"/>
+          <w:bCs w:val="0"/>
+          <w:color w:val="D4D4D4"/>
+          <w:kern w:val="0"/>
+          <w:sz w:val="21"/>
+          <w:szCs w:val="21"/>
+          <w:shd w:val="clear" w:fill="1E1E1E"/>
+          <w:lang w:val="en-US" w:eastAsia="zh-CN" w:bidi="ar"/>
+        </w:rPr>
+        <w:t xml:space="preserve"> seller;</w:t>
+      </w:r>
+    </w:p>
+    <w:p>
+      <w:pPr>
+        <w:keepNext w:val="0"/>
+        <w:keepLines w:val="0"/>
+        <w:widowControl/>
+        <w:suppressLineNumbers w:val="0"/>
+        <w:shd w:val="clear" w:fill="1E1E1E"/>
+        <w:spacing w:line="285" w:lineRule="atLeast"/>
+        <w:jc w:val="left"/>
+        <w:rPr>
+          <w:rFonts w:hint="default" w:ascii="Consolas" w:hAnsi="Consolas" w:eastAsia="Consolas" w:cs="Consolas"/>
+          <w:b w:val="0"/>
+          <w:bCs w:val="0"/>
+          <w:color w:val="D4D4D4"/>
+          <w:sz w:val="21"/>
+          <w:szCs w:val="21"/>
+        </w:rPr>
+      </w:pPr>
+      <w:r>
+        <w:rPr>
+          <w:rFonts w:hint="default" w:ascii="Consolas" w:hAnsi="Consolas" w:eastAsia="Consolas" w:cs="Consolas"/>
+          <w:b w:val="0"/>
+          <w:bCs w:val="0"/>
+          <w:color w:val="D4D4D4"/>
+          <w:kern w:val="0"/>
+          <w:sz w:val="21"/>
+          <w:szCs w:val="21"/>
+          <w:shd w:val="clear" w:fill="1E1E1E"/>
+          <w:lang w:val="en-US" w:eastAsia="zh-CN" w:bidi="ar"/>
+        </w:rPr>
+        <w:t xml:space="preserve">        </w:t>
+      </w:r>
+      <w:r>
+        <w:rPr>
+          <w:rFonts w:hint="default" w:ascii="Consolas" w:hAnsi="Consolas" w:eastAsia="Consolas" w:cs="Consolas"/>
+          <w:b w:val="0"/>
+          <w:bCs w:val="0"/>
+          <w:color w:val="4EC9B0"/>
+          <w:kern w:val="0"/>
+          <w:sz w:val="21"/>
+          <w:szCs w:val="21"/>
+          <w:shd w:val="clear" w:fill="1E1E1E"/>
+          <w:lang w:val="en-US" w:eastAsia="zh-CN" w:bidi="ar"/>
+        </w:rPr>
+        <w:t>address</w:t>
+      </w:r>
+      <w:r>
+        <w:rPr>
+          <w:rFonts w:hint="default" w:ascii="Consolas" w:hAnsi="Consolas" w:eastAsia="Consolas" w:cs="Consolas"/>
+          <w:b w:val="0"/>
+          <w:bCs w:val="0"/>
+          <w:color w:val="D4D4D4"/>
+          <w:kern w:val="0"/>
+          <w:sz w:val="21"/>
+          <w:szCs w:val="21"/>
+          <w:shd w:val="clear" w:fill="1E1E1E"/>
+          <w:lang w:val="en-US" w:eastAsia="zh-CN" w:bidi="ar"/>
+        </w:rPr>
+        <w:t xml:space="preserve"> </w:t>
+      </w:r>
+      <w:r>
+        <w:rPr>
+          <w:rFonts w:hint="default" w:ascii="Consolas" w:hAnsi="Consolas" w:eastAsia="Consolas" w:cs="Consolas"/>
+          <w:b w:val="0"/>
+          <w:bCs w:val="0"/>
+          <w:color w:val="569CD6"/>
+          <w:kern w:val="0"/>
+          <w:sz w:val="21"/>
+          <w:szCs w:val="21"/>
+          <w:shd w:val="clear" w:fill="1E1E1E"/>
+          <w:lang w:val="en-US" w:eastAsia="zh-CN" w:bidi="ar"/>
+        </w:rPr>
+        <w:t>payable</w:t>
+      </w:r>
+      <w:r>
+        <w:rPr>
+          <w:rFonts w:hint="default" w:ascii="Consolas" w:hAnsi="Consolas" w:eastAsia="Consolas" w:cs="Consolas"/>
+          <w:b w:val="0"/>
+          <w:bCs w:val="0"/>
+          <w:color w:val="D4D4D4"/>
+          <w:kern w:val="0"/>
+          <w:sz w:val="21"/>
+          <w:szCs w:val="21"/>
+          <w:shd w:val="clear" w:fill="1E1E1E"/>
+          <w:lang w:val="en-US" w:eastAsia="zh-CN" w:bidi="ar"/>
+        </w:rPr>
+        <w:t xml:space="preserve"> owner;</w:t>
+      </w:r>
+    </w:p>
+    <w:p>
+      <w:pPr>
+        <w:keepNext w:val="0"/>
+        <w:keepLines w:val="0"/>
+        <w:widowControl/>
+        <w:suppressLineNumbers w:val="0"/>
+        <w:shd w:val="clear" w:fill="1E1E1E"/>
+        <w:spacing w:line="285" w:lineRule="atLeast"/>
+        <w:jc w:val="left"/>
+        <w:rPr>
+          <w:rFonts w:hint="default" w:ascii="Consolas" w:hAnsi="Consolas" w:eastAsia="Consolas" w:cs="Consolas"/>
+          <w:b w:val="0"/>
+          <w:bCs w:val="0"/>
+          <w:color w:val="D4D4D4"/>
+          <w:sz w:val="21"/>
+          <w:szCs w:val="21"/>
+        </w:rPr>
+      </w:pPr>
+      <w:r>
+        <w:rPr>
+          <w:rFonts w:hint="default" w:ascii="Consolas" w:hAnsi="Consolas" w:eastAsia="Consolas" w:cs="Consolas"/>
+          <w:b w:val="0"/>
+          <w:bCs w:val="0"/>
+          <w:color w:val="D4D4D4"/>
+          <w:kern w:val="0"/>
+          <w:sz w:val="21"/>
+          <w:szCs w:val="21"/>
+          <w:shd w:val="clear" w:fill="1E1E1E"/>
+          <w:lang w:val="en-US" w:eastAsia="zh-CN" w:bidi="ar"/>
+        </w:rPr>
+        <w:t xml:space="preserve">        </w:t>
+      </w:r>
+      <w:r>
+        <w:rPr>
+          <w:rFonts w:hint="default" w:ascii="Consolas" w:hAnsi="Consolas" w:eastAsia="Consolas" w:cs="Consolas"/>
+          <w:b w:val="0"/>
+          <w:bCs w:val="0"/>
+          <w:color w:val="4EC9B0"/>
+          <w:kern w:val="0"/>
+          <w:sz w:val="21"/>
+          <w:szCs w:val="21"/>
+          <w:shd w:val="clear" w:fill="1E1E1E"/>
+          <w:lang w:val="en-US" w:eastAsia="zh-CN" w:bidi="ar"/>
+        </w:rPr>
+        <w:t>uint256</w:t>
+      </w:r>
+      <w:r>
+        <w:rPr>
+          <w:rFonts w:hint="default" w:ascii="Consolas" w:hAnsi="Consolas" w:eastAsia="Consolas" w:cs="Consolas"/>
+          <w:b w:val="0"/>
+          <w:bCs w:val="0"/>
+          <w:color w:val="D4D4D4"/>
+          <w:kern w:val="0"/>
+          <w:sz w:val="21"/>
+          <w:szCs w:val="21"/>
+          <w:shd w:val="clear" w:fill="1E1E1E"/>
+          <w:lang w:val="en-US" w:eastAsia="zh-CN" w:bidi="ar"/>
+        </w:rPr>
+        <w:t xml:space="preserve"> price;</w:t>
+      </w:r>
+    </w:p>
+    <w:p>
+      <w:pPr>
+        <w:keepNext w:val="0"/>
+        <w:keepLines w:val="0"/>
+        <w:widowControl/>
+        <w:suppressLineNumbers w:val="0"/>
+        <w:shd w:val="clear" w:fill="1E1E1E"/>
+        <w:spacing w:line="285" w:lineRule="atLeast"/>
+        <w:jc w:val="left"/>
+        <w:rPr>
+          <w:rFonts w:hint="default" w:ascii="Consolas" w:hAnsi="Consolas" w:eastAsia="Consolas" w:cs="Consolas"/>
+          <w:b w:val="0"/>
+          <w:bCs w:val="0"/>
+          <w:color w:val="D4D4D4"/>
+          <w:sz w:val="21"/>
+          <w:szCs w:val="21"/>
+        </w:rPr>
+      </w:pPr>
+      <w:r>
+        <w:rPr>
+          <w:rFonts w:hint="default" w:ascii="Consolas" w:hAnsi="Consolas" w:eastAsia="Consolas" w:cs="Consolas"/>
+          <w:b w:val="0"/>
+          <w:bCs w:val="0"/>
+          <w:color w:val="D4D4D4"/>
+          <w:kern w:val="0"/>
+          <w:sz w:val="21"/>
+          <w:szCs w:val="21"/>
+          <w:shd w:val="clear" w:fill="1E1E1E"/>
+          <w:lang w:val="en-US" w:eastAsia="zh-CN" w:bidi="ar"/>
+        </w:rPr>
+        <w:t xml:space="preserve">        </w:t>
+      </w:r>
+      <w:r>
+        <w:rPr>
+          <w:rFonts w:hint="default" w:ascii="Consolas" w:hAnsi="Consolas" w:eastAsia="Consolas" w:cs="Consolas"/>
+          <w:b w:val="0"/>
+          <w:bCs w:val="0"/>
+          <w:color w:val="4EC9B0"/>
+          <w:kern w:val="0"/>
+          <w:sz w:val="21"/>
+          <w:szCs w:val="21"/>
+          <w:shd w:val="clear" w:fill="1E1E1E"/>
+          <w:lang w:val="en-US" w:eastAsia="zh-CN" w:bidi="ar"/>
+        </w:rPr>
+        <w:t>bool</w:t>
+      </w:r>
+      <w:r>
+        <w:rPr>
+          <w:rFonts w:hint="default" w:ascii="Consolas" w:hAnsi="Consolas" w:eastAsia="Consolas" w:cs="Consolas"/>
+          <w:b w:val="0"/>
+          <w:bCs w:val="0"/>
+          <w:color w:val="D4D4D4"/>
+          <w:kern w:val="0"/>
+          <w:sz w:val="21"/>
+          <w:szCs w:val="21"/>
+          <w:shd w:val="clear" w:fill="1E1E1E"/>
+          <w:lang w:val="en-US" w:eastAsia="zh-CN" w:bidi="ar"/>
+        </w:rPr>
+        <w:t xml:space="preserve"> sold;</w:t>
+      </w:r>
+    </w:p>
+    <w:p>
+      <w:pPr>
+        <w:keepNext w:val="0"/>
+        <w:keepLines w:val="0"/>
+        <w:widowControl/>
+        <w:suppressLineNumbers w:val="0"/>
+        <w:shd w:val="clear" w:fill="1E1E1E"/>
+        <w:spacing w:line="285" w:lineRule="atLeast"/>
+        <w:jc w:val="left"/>
+        <w:rPr>
+          <w:rFonts w:hint="default" w:ascii="Consolas" w:hAnsi="Consolas" w:eastAsia="Consolas" w:cs="Consolas"/>
+          <w:b w:val="0"/>
+          <w:bCs w:val="0"/>
+          <w:color w:val="D4D4D4"/>
+          <w:sz w:val="21"/>
+          <w:szCs w:val="21"/>
+        </w:rPr>
+      </w:pPr>
+      <w:r>
+        <w:rPr>
+          <w:rFonts w:hint="default" w:ascii="Consolas" w:hAnsi="Consolas" w:eastAsia="Consolas" w:cs="Consolas"/>
+          <w:b w:val="0"/>
+          <w:bCs w:val="0"/>
+          <w:color w:val="D4D4D4"/>
+          <w:kern w:val="0"/>
+          <w:sz w:val="21"/>
+          <w:szCs w:val="21"/>
+          <w:shd w:val="clear" w:fill="1E1E1E"/>
+          <w:lang w:val="en-US" w:eastAsia="zh-CN" w:bidi="ar"/>
+        </w:rPr>
+        <w:t xml:space="preserve">    } </w:t>
+      </w:r>
+    </w:p>
+    <w:p>
+      <w:pPr>
+        <w:keepNext w:val="0"/>
+        <w:keepLines w:val="0"/>
+        <w:widowControl/>
+        <w:suppressLineNumbers w:val="0"/>
+        <w:shd w:val="clear" w:fill="1E1E1E"/>
+        <w:spacing w:line="285" w:lineRule="atLeast"/>
+        <w:jc w:val="left"/>
+        <w:rPr>
+          <w:rFonts w:hint="default" w:ascii="Consolas" w:hAnsi="Consolas" w:eastAsia="Consolas" w:cs="Consolas"/>
+          <w:b w:val="0"/>
+          <w:bCs w:val="0"/>
+          <w:color w:val="D4D4D4"/>
+          <w:kern w:val="0"/>
+          <w:sz w:val="21"/>
+          <w:szCs w:val="21"/>
+          <w:shd w:val="clear" w:fill="1E1E1E"/>
+          <w:lang w:val="en-US" w:eastAsia="zh-CN" w:bidi="ar"/>
+        </w:rPr>
+      </w:pPr>
+    </w:p>
+    <w:p>
+      <w:pPr>
+        <w:rPr>
+          <w:rFonts w:hint="default"/>
+          <w:lang w:val="en-CA"/>
+        </w:rPr>
+      </w:pPr>
+    </w:p>
+    <w:p>
+      <w:pPr>
+        <w:rPr>
+          <w:rFonts w:hint="default"/>
+          <w:lang w:val="en-CA"/>
+        </w:rPr>
+      </w:pPr>
+      <w:r>
+        <w:rPr>
+          <w:rFonts w:hint="default"/>
+          <w:lang w:val="en-CA"/>
+        </w:rPr>
+        <w:t>- My Collections</w:t>
+      </w:r>
+    </w:p>
+    <w:p>
+      <w:pPr>
+        <w:keepNext w:val="0"/>
+        <w:keepLines w:val="0"/>
+        <w:widowControl/>
+        <w:suppressLineNumbers w:val="0"/>
+        <w:shd w:val="clear" w:fill="1E1E1E"/>
+        <w:spacing w:line="285" w:lineRule="atLeast"/>
+        <w:jc w:val="left"/>
+        <w:rPr>
+          <w:rFonts w:ascii="Consolas" w:hAnsi="Consolas" w:eastAsia="Consolas" w:cs="Consolas"/>
+          <w:b w:val="0"/>
+          <w:bCs w:val="0"/>
+          <w:color w:val="D4D4D4"/>
+          <w:sz w:val="21"/>
+          <w:szCs w:val="21"/>
+        </w:rPr>
+      </w:pPr>
+      <w:r>
+        <w:rPr>
+          <w:rFonts w:hint="default" w:ascii="Consolas" w:hAnsi="Consolas" w:eastAsia="Consolas" w:cs="Consolas"/>
+          <w:b w:val="0"/>
+          <w:bCs w:val="0"/>
+          <w:color w:val="D4D4D4"/>
+          <w:kern w:val="0"/>
+          <w:sz w:val="21"/>
+          <w:szCs w:val="21"/>
+          <w:shd w:val="clear" w:fill="1E1E1E"/>
+          <w:lang w:val="en-US" w:eastAsia="zh-CN" w:bidi="ar"/>
+        </w:rPr>
+        <w:t xml:space="preserve">  </w:t>
+      </w:r>
+      <w:r>
+        <w:rPr>
+          <w:rFonts w:hint="default" w:ascii="Consolas" w:hAnsi="Consolas" w:eastAsia="Consolas" w:cs="Consolas"/>
+          <w:b w:val="0"/>
+          <w:bCs w:val="0"/>
+          <w:color w:val="569CD6"/>
+          <w:kern w:val="0"/>
+          <w:sz w:val="21"/>
+          <w:szCs w:val="21"/>
+          <w:shd w:val="clear" w:fill="1E1E1E"/>
+          <w:lang w:val="en-US" w:eastAsia="zh-CN" w:bidi="ar"/>
+        </w:rPr>
+        <w:t>struct</w:t>
+      </w:r>
+      <w:r>
+        <w:rPr>
+          <w:rFonts w:hint="default" w:ascii="Consolas" w:hAnsi="Consolas" w:eastAsia="Consolas" w:cs="Consolas"/>
+          <w:b w:val="0"/>
+          <w:bCs w:val="0"/>
+          <w:color w:val="D4D4D4"/>
+          <w:kern w:val="0"/>
+          <w:sz w:val="21"/>
+          <w:szCs w:val="21"/>
+          <w:shd w:val="clear" w:fill="1E1E1E"/>
+          <w:lang w:val="en-US" w:eastAsia="zh-CN" w:bidi="ar"/>
+        </w:rPr>
+        <w:t xml:space="preserve"> </w:t>
+      </w:r>
+      <w:r>
+        <w:rPr>
+          <w:rFonts w:hint="default" w:ascii="Consolas" w:hAnsi="Consolas" w:eastAsia="Consolas" w:cs="Consolas"/>
+          <w:b w:val="0"/>
+          <w:bCs w:val="0"/>
+          <w:color w:val="4EC9B0"/>
+          <w:kern w:val="0"/>
+          <w:sz w:val="21"/>
+          <w:szCs w:val="21"/>
+          <w:shd w:val="clear" w:fill="1E1E1E"/>
+          <w:lang w:val="en-US" w:eastAsia="zh-CN" w:bidi="ar"/>
+        </w:rPr>
+        <w:t>Collection</w:t>
+      </w:r>
+      <w:r>
+        <w:rPr>
+          <w:rFonts w:hint="default" w:ascii="Consolas" w:hAnsi="Consolas" w:eastAsia="Consolas" w:cs="Consolas"/>
+          <w:b w:val="0"/>
+          <w:bCs w:val="0"/>
+          <w:color w:val="D4D4D4"/>
+          <w:kern w:val="0"/>
+          <w:sz w:val="21"/>
+          <w:szCs w:val="21"/>
+          <w:shd w:val="clear" w:fill="1E1E1E"/>
+          <w:lang w:val="en-US" w:eastAsia="zh-CN" w:bidi="ar"/>
+        </w:rPr>
+        <w:t>{</w:t>
+      </w:r>
+    </w:p>
+    <w:p>
+      <w:pPr>
+        <w:keepNext w:val="0"/>
+        <w:keepLines w:val="0"/>
+        <w:widowControl/>
+        <w:suppressLineNumbers w:val="0"/>
+        <w:shd w:val="clear" w:fill="1E1E1E"/>
+        <w:spacing w:line="285" w:lineRule="atLeast"/>
+        <w:jc w:val="left"/>
+        <w:rPr>
+          <w:rFonts w:hint="default" w:ascii="Consolas" w:hAnsi="Consolas" w:eastAsia="Consolas" w:cs="Consolas"/>
+          <w:b w:val="0"/>
+          <w:bCs w:val="0"/>
+          <w:color w:val="D4D4D4"/>
+          <w:sz w:val="21"/>
+          <w:szCs w:val="21"/>
+        </w:rPr>
+      </w:pPr>
+      <w:r>
+        <w:rPr>
+          <w:rFonts w:hint="default" w:ascii="Consolas" w:hAnsi="Consolas" w:eastAsia="Consolas" w:cs="Consolas"/>
+          <w:b w:val="0"/>
+          <w:bCs w:val="0"/>
+          <w:color w:val="D4D4D4"/>
+          <w:kern w:val="0"/>
+          <w:sz w:val="21"/>
+          <w:szCs w:val="21"/>
+          <w:shd w:val="clear" w:fill="1E1E1E"/>
+          <w:lang w:val="en-US" w:eastAsia="zh-CN" w:bidi="ar"/>
+        </w:rPr>
+        <w:t xml:space="preserve">        </w:t>
+      </w:r>
+      <w:r>
+        <w:rPr>
+          <w:rFonts w:hint="default" w:ascii="Consolas" w:hAnsi="Consolas" w:eastAsia="Consolas" w:cs="Consolas"/>
+          <w:b w:val="0"/>
+          <w:bCs w:val="0"/>
+          <w:color w:val="4EC9B0"/>
+          <w:kern w:val="0"/>
+          <w:sz w:val="21"/>
+          <w:szCs w:val="21"/>
+          <w:shd w:val="clear" w:fill="1E1E1E"/>
+          <w:lang w:val="en-US" w:eastAsia="zh-CN" w:bidi="ar"/>
+        </w:rPr>
+        <w:t>uint</w:t>
+      </w:r>
+      <w:r>
+        <w:rPr>
+          <w:rFonts w:hint="default" w:ascii="Consolas" w:hAnsi="Consolas" w:eastAsia="Consolas" w:cs="Consolas"/>
+          <w:b w:val="0"/>
+          <w:bCs w:val="0"/>
+          <w:color w:val="D4D4D4"/>
+          <w:kern w:val="0"/>
+          <w:sz w:val="21"/>
+          <w:szCs w:val="21"/>
+          <w:shd w:val="clear" w:fill="1E1E1E"/>
+          <w:lang w:val="en-US" w:eastAsia="zh-CN" w:bidi="ar"/>
+        </w:rPr>
+        <w:t xml:space="preserve"> itemId;</w:t>
+      </w:r>
+    </w:p>
+    <w:p>
+      <w:pPr>
+        <w:keepNext w:val="0"/>
+        <w:keepLines w:val="0"/>
+        <w:widowControl/>
+        <w:suppressLineNumbers w:val="0"/>
+        <w:shd w:val="clear" w:fill="1E1E1E"/>
+        <w:spacing w:line="285" w:lineRule="atLeast"/>
+        <w:jc w:val="left"/>
+        <w:rPr>
+          <w:rFonts w:hint="default" w:ascii="Consolas" w:hAnsi="Consolas" w:eastAsia="Consolas" w:cs="Consolas"/>
+          <w:b w:val="0"/>
+          <w:bCs w:val="0"/>
+          <w:color w:val="D4D4D4"/>
+          <w:sz w:val="21"/>
+          <w:szCs w:val="21"/>
+        </w:rPr>
+      </w:pPr>
+      <w:r>
+        <w:rPr>
+          <w:rFonts w:hint="default" w:ascii="Consolas" w:hAnsi="Consolas" w:eastAsia="Consolas" w:cs="Consolas"/>
+          <w:b w:val="0"/>
+          <w:bCs w:val="0"/>
+          <w:color w:val="D4D4D4"/>
+          <w:kern w:val="0"/>
+          <w:sz w:val="21"/>
+          <w:szCs w:val="21"/>
+          <w:shd w:val="clear" w:fill="1E1E1E"/>
+          <w:lang w:val="en-US" w:eastAsia="zh-CN" w:bidi="ar"/>
+        </w:rPr>
+        <w:t xml:space="preserve">        </w:t>
+      </w:r>
+      <w:r>
+        <w:rPr>
+          <w:rFonts w:hint="default" w:ascii="Consolas" w:hAnsi="Consolas" w:eastAsia="Consolas" w:cs="Consolas"/>
+          <w:b w:val="0"/>
+          <w:bCs w:val="0"/>
+          <w:color w:val="4EC9B0"/>
+          <w:kern w:val="0"/>
+          <w:sz w:val="21"/>
+          <w:szCs w:val="21"/>
+          <w:shd w:val="clear" w:fill="1E1E1E"/>
+          <w:lang w:val="en-US" w:eastAsia="zh-CN" w:bidi="ar"/>
+        </w:rPr>
+        <w:t>address</w:t>
+      </w:r>
+      <w:r>
+        <w:rPr>
+          <w:rFonts w:hint="default" w:ascii="Consolas" w:hAnsi="Consolas" w:eastAsia="Consolas" w:cs="Consolas"/>
+          <w:b w:val="0"/>
+          <w:bCs w:val="0"/>
+          <w:color w:val="D4D4D4"/>
+          <w:kern w:val="0"/>
+          <w:sz w:val="21"/>
+          <w:szCs w:val="21"/>
+          <w:shd w:val="clear" w:fill="1E1E1E"/>
+          <w:lang w:val="en-US" w:eastAsia="zh-CN" w:bidi="ar"/>
+        </w:rPr>
+        <w:t xml:space="preserve"> </w:t>
+      </w:r>
+      <w:r>
+        <w:rPr>
+          <w:rFonts w:hint="default" w:ascii="Consolas" w:hAnsi="Consolas" w:eastAsia="Consolas" w:cs="Consolas"/>
+          <w:b w:val="0"/>
+          <w:bCs w:val="0"/>
+          <w:color w:val="569CD6"/>
+          <w:kern w:val="0"/>
+          <w:sz w:val="21"/>
+          <w:szCs w:val="21"/>
+          <w:shd w:val="clear" w:fill="1E1E1E"/>
+          <w:lang w:val="en-US" w:eastAsia="zh-CN" w:bidi="ar"/>
+        </w:rPr>
+        <w:t>payable</w:t>
+      </w:r>
+      <w:r>
+        <w:rPr>
+          <w:rFonts w:hint="default" w:ascii="Consolas" w:hAnsi="Consolas" w:eastAsia="Consolas" w:cs="Consolas"/>
+          <w:b w:val="0"/>
+          <w:bCs w:val="0"/>
+          <w:color w:val="D4D4D4"/>
+          <w:kern w:val="0"/>
+          <w:sz w:val="21"/>
+          <w:szCs w:val="21"/>
+          <w:shd w:val="clear" w:fill="1E1E1E"/>
+          <w:lang w:val="en-US" w:eastAsia="zh-CN" w:bidi="ar"/>
+        </w:rPr>
+        <w:t xml:space="preserve"> owner;</w:t>
+      </w:r>
+    </w:p>
+    <w:p>
+      <w:pPr>
+        <w:keepNext w:val="0"/>
+        <w:keepLines w:val="0"/>
+        <w:widowControl/>
+        <w:suppressLineNumbers w:val="0"/>
+        <w:shd w:val="clear" w:fill="1E1E1E"/>
+        <w:spacing w:line="285" w:lineRule="atLeast"/>
+        <w:jc w:val="left"/>
+        <w:rPr>
+          <w:rFonts w:hint="default" w:ascii="Consolas" w:hAnsi="Consolas" w:eastAsia="Consolas" w:cs="Consolas"/>
+          <w:b w:val="0"/>
+          <w:bCs w:val="0"/>
+          <w:color w:val="D4D4D4"/>
+          <w:sz w:val="21"/>
+          <w:szCs w:val="21"/>
+        </w:rPr>
+      </w:pPr>
+      <w:r>
+        <w:rPr>
+          <w:rFonts w:hint="default" w:ascii="Consolas" w:hAnsi="Consolas" w:eastAsia="Consolas" w:cs="Consolas"/>
+          <w:b w:val="0"/>
+          <w:bCs w:val="0"/>
+          <w:color w:val="D4D4D4"/>
+          <w:kern w:val="0"/>
+          <w:sz w:val="21"/>
+          <w:szCs w:val="21"/>
+          <w:shd w:val="clear" w:fill="1E1E1E"/>
+          <w:lang w:val="en-US" w:eastAsia="zh-CN" w:bidi="ar"/>
+        </w:rPr>
+        <w:t xml:space="preserve">        </w:t>
+      </w:r>
+      <w:r>
+        <w:rPr>
+          <w:rFonts w:hint="default" w:ascii="Consolas" w:hAnsi="Consolas" w:eastAsia="Consolas" w:cs="Consolas"/>
+          <w:b w:val="0"/>
+          <w:bCs w:val="0"/>
+          <w:color w:val="4EC9B0"/>
+          <w:kern w:val="0"/>
+          <w:sz w:val="21"/>
+          <w:szCs w:val="21"/>
+          <w:shd w:val="clear" w:fill="1E1E1E"/>
+          <w:lang w:val="en-US" w:eastAsia="zh-CN" w:bidi="ar"/>
+        </w:rPr>
+        <w:t>uint256</w:t>
+      </w:r>
+      <w:r>
+        <w:rPr>
+          <w:rFonts w:hint="default" w:ascii="Consolas" w:hAnsi="Consolas" w:eastAsia="Consolas" w:cs="Consolas"/>
+          <w:b w:val="0"/>
+          <w:bCs w:val="0"/>
+          <w:color w:val="D4D4D4"/>
+          <w:kern w:val="0"/>
+          <w:sz w:val="21"/>
+          <w:szCs w:val="21"/>
+          <w:shd w:val="clear" w:fill="1E1E1E"/>
+          <w:lang w:val="en-US" w:eastAsia="zh-CN" w:bidi="ar"/>
+        </w:rPr>
+        <w:t xml:space="preserve"> price;  </w:t>
+      </w:r>
+    </w:p>
+    <w:p>
+      <w:pPr>
+        <w:keepNext w:val="0"/>
+        <w:keepLines w:val="0"/>
+        <w:widowControl/>
+        <w:suppressLineNumbers w:val="0"/>
+        <w:shd w:val="clear" w:fill="1E1E1E"/>
+        <w:spacing w:line="285" w:lineRule="atLeast"/>
+        <w:jc w:val="left"/>
+        <w:rPr>
+          <w:rFonts w:hint="default" w:ascii="Consolas" w:hAnsi="Consolas" w:eastAsia="Consolas" w:cs="Consolas"/>
+          <w:b w:val="0"/>
+          <w:bCs w:val="0"/>
+          <w:color w:val="D4D4D4"/>
+          <w:sz w:val="21"/>
+          <w:szCs w:val="21"/>
+        </w:rPr>
+      </w:pPr>
+      <w:r>
+        <w:rPr>
+          <w:rFonts w:hint="default" w:ascii="Consolas" w:hAnsi="Consolas" w:eastAsia="Consolas" w:cs="Consolas"/>
+          <w:b w:val="0"/>
+          <w:bCs w:val="0"/>
+          <w:color w:val="D4D4D4"/>
+          <w:kern w:val="0"/>
+          <w:sz w:val="21"/>
+          <w:szCs w:val="21"/>
+          <w:shd w:val="clear" w:fill="1E1E1E"/>
+          <w:lang w:val="en-US" w:eastAsia="zh-CN" w:bidi="ar"/>
+        </w:rPr>
+        <w:t xml:space="preserve">        </w:t>
+      </w:r>
+      <w:r>
+        <w:rPr>
+          <w:rFonts w:hint="default" w:ascii="Consolas" w:hAnsi="Consolas" w:eastAsia="Consolas" w:cs="Consolas"/>
+          <w:b w:val="0"/>
+          <w:bCs w:val="0"/>
+          <w:color w:val="4EC9B0"/>
+          <w:kern w:val="0"/>
+          <w:sz w:val="21"/>
+          <w:szCs w:val="21"/>
+          <w:shd w:val="clear" w:fill="1E1E1E"/>
+          <w:lang w:val="en-US" w:eastAsia="zh-CN" w:bidi="ar"/>
+        </w:rPr>
+        <w:t>string</w:t>
+      </w:r>
+      <w:r>
+        <w:rPr>
+          <w:rFonts w:hint="default" w:ascii="Consolas" w:hAnsi="Consolas" w:eastAsia="Consolas" w:cs="Consolas"/>
+          <w:b w:val="0"/>
+          <w:bCs w:val="0"/>
+          <w:color w:val="D4D4D4"/>
+          <w:kern w:val="0"/>
+          <w:sz w:val="21"/>
+          <w:szCs w:val="21"/>
+          <w:shd w:val="clear" w:fill="1E1E1E"/>
+          <w:lang w:val="en-US" w:eastAsia="zh-CN" w:bidi="ar"/>
+        </w:rPr>
+        <w:t xml:space="preserve"> description;</w:t>
+      </w:r>
+    </w:p>
+    <w:p>
+      <w:pPr>
+        <w:keepNext w:val="0"/>
+        <w:keepLines w:val="0"/>
+        <w:widowControl/>
+        <w:suppressLineNumbers w:val="0"/>
+        <w:shd w:val="clear" w:fill="1E1E1E"/>
+        <w:spacing w:line="285" w:lineRule="atLeast"/>
+        <w:jc w:val="left"/>
+        <w:rPr>
+          <w:rFonts w:hint="default" w:ascii="Consolas" w:hAnsi="Consolas" w:eastAsia="Consolas" w:cs="Consolas"/>
+          <w:b w:val="0"/>
+          <w:bCs w:val="0"/>
+          <w:color w:val="D4D4D4"/>
+          <w:sz w:val="21"/>
+          <w:szCs w:val="21"/>
+        </w:rPr>
+      </w:pPr>
+      <w:r>
+        <w:rPr>
+          <w:rFonts w:hint="default" w:ascii="Consolas" w:hAnsi="Consolas" w:eastAsia="Consolas" w:cs="Consolas"/>
+          <w:b w:val="0"/>
+          <w:bCs w:val="0"/>
+          <w:color w:val="D4D4D4"/>
+          <w:kern w:val="0"/>
+          <w:sz w:val="21"/>
+          <w:szCs w:val="21"/>
+          <w:shd w:val="clear" w:fill="1E1E1E"/>
+          <w:lang w:val="en-US" w:eastAsia="zh-CN" w:bidi="ar"/>
+        </w:rPr>
+        <w:t xml:space="preserve">        </w:t>
+      </w:r>
+    </w:p>
+    <w:p>
+      <w:pPr>
+        <w:keepNext w:val="0"/>
+        <w:keepLines w:val="0"/>
+        <w:widowControl/>
+        <w:suppressLineNumbers w:val="0"/>
+        <w:shd w:val="clear" w:fill="1E1E1E"/>
+        <w:spacing w:line="285" w:lineRule="atLeast"/>
+        <w:jc w:val="left"/>
+        <w:rPr>
+          <w:rFonts w:hint="default" w:ascii="Consolas" w:hAnsi="Consolas" w:eastAsia="Consolas" w:cs="Consolas"/>
+          <w:b w:val="0"/>
+          <w:bCs w:val="0"/>
+          <w:color w:val="D4D4D4"/>
+          <w:sz w:val="21"/>
+          <w:szCs w:val="21"/>
+        </w:rPr>
+      </w:pPr>
+      <w:r>
+        <w:rPr>
+          <w:rFonts w:hint="default" w:ascii="Consolas" w:hAnsi="Consolas" w:eastAsia="Consolas" w:cs="Consolas"/>
+          <w:b w:val="0"/>
+          <w:bCs w:val="0"/>
+          <w:color w:val="D4D4D4"/>
+          <w:kern w:val="0"/>
+          <w:sz w:val="21"/>
+          <w:szCs w:val="21"/>
+          <w:shd w:val="clear" w:fill="1E1E1E"/>
+          <w:lang w:val="en-US" w:eastAsia="zh-CN" w:bidi="ar"/>
+        </w:rPr>
+        <w:t>    }</w:t>
+      </w:r>
+    </w:p>
+    <w:p>
+      <w:pPr>
+        <w:rPr>
+          <w:rFonts w:hint="default"/>
+          <w:lang w:val="en-CA"/>
+        </w:rPr>
+      </w:pPr>
+    </w:p>
+    <w:p>
+      <w:pPr>
+        <w:keepNext w:val="0"/>
+        <w:keepLines w:val="0"/>
+        <w:widowControl/>
+        <w:suppressLineNumbers w:val="0"/>
+        <w:shd w:val="clear" w:fill="1E1E1E"/>
+        <w:spacing w:line="285" w:lineRule="atLeast"/>
+        <w:jc w:val="left"/>
+        <w:rPr>
+          <w:rFonts w:ascii="Consolas" w:hAnsi="Consolas" w:eastAsia="Consolas" w:cs="Consolas"/>
+          <w:b w:val="0"/>
+          <w:bCs w:val="0"/>
+          <w:color w:val="D4D4D4"/>
+          <w:sz w:val="21"/>
+          <w:szCs w:val="21"/>
+        </w:rPr>
+      </w:pPr>
+      <w:r>
+        <w:rPr>
+          <w:rFonts w:hint="default" w:ascii="Consolas" w:hAnsi="Consolas" w:eastAsia="Consolas" w:cs="Consolas"/>
+          <w:b w:val="0"/>
+          <w:bCs w:val="0"/>
+          <w:color w:val="569CD6"/>
+          <w:kern w:val="0"/>
+          <w:sz w:val="21"/>
+          <w:szCs w:val="21"/>
+          <w:shd w:val="clear" w:fill="1E1E1E"/>
+          <w:lang w:val="en-US" w:eastAsia="zh-CN" w:bidi="ar"/>
+        </w:rPr>
+        <w:t>function</w:t>
+      </w:r>
+      <w:r>
+        <w:rPr>
+          <w:rFonts w:hint="default" w:ascii="Consolas" w:hAnsi="Consolas" w:eastAsia="Consolas" w:cs="Consolas"/>
+          <w:b w:val="0"/>
+          <w:bCs w:val="0"/>
+          <w:color w:val="D4D4D4"/>
+          <w:kern w:val="0"/>
+          <w:sz w:val="21"/>
+          <w:szCs w:val="21"/>
+          <w:shd w:val="clear" w:fill="1E1E1E"/>
+          <w:lang w:val="en-US" w:eastAsia="zh-CN" w:bidi="ar"/>
+        </w:rPr>
+        <w:t xml:space="preserve"> </w:t>
+      </w:r>
+      <w:r>
+        <w:rPr>
+          <w:rFonts w:hint="default" w:ascii="Consolas" w:hAnsi="Consolas" w:eastAsia="Consolas" w:cs="Consolas"/>
+          <w:b w:val="0"/>
+          <w:bCs w:val="0"/>
+          <w:color w:val="DCDCAA"/>
+          <w:kern w:val="0"/>
+          <w:sz w:val="21"/>
+          <w:szCs w:val="21"/>
+          <w:shd w:val="clear" w:fill="1E1E1E"/>
+          <w:lang w:val="en-US" w:eastAsia="zh-CN" w:bidi="ar"/>
+        </w:rPr>
+        <w:t>fetchMyCollections</w:t>
+      </w:r>
+      <w:r>
+        <w:rPr>
+          <w:rFonts w:hint="default" w:ascii="Consolas" w:hAnsi="Consolas" w:eastAsia="Consolas" w:cs="Consolas"/>
+          <w:b w:val="0"/>
+          <w:bCs w:val="0"/>
+          <w:color w:val="D4D4D4"/>
+          <w:kern w:val="0"/>
+          <w:sz w:val="21"/>
+          <w:szCs w:val="21"/>
+          <w:shd w:val="clear" w:fill="1E1E1E"/>
+          <w:lang w:val="en-US" w:eastAsia="zh-CN" w:bidi="ar"/>
+        </w:rPr>
+        <w:t xml:space="preserve">() </w:t>
+      </w:r>
+      <w:r>
+        <w:rPr>
+          <w:rFonts w:hint="default" w:ascii="Consolas" w:hAnsi="Consolas" w:eastAsia="Consolas" w:cs="Consolas"/>
+          <w:b w:val="0"/>
+          <w:bCs w:val="0"/>
+          <w:color w:val="569CD6"/>
+          <w:kern w:val="0"/>
+          <w:sz w:val="21"/>
+          <w:szCs w:val="21"/>
+          <w:shd w:val="clear" w:fill="1E1E1E"/>
+          <w:lang w:val="en-US" w:eastAsia="zh-CN" w:bidi="ar"/>
+        </w:rPr>
+        <w:t>public</w:t>
+      </w:r>
+      <w:r>
+        <w:rPr>
+          <w:rFonts w:hint="default" w:ascii="Consolas" w:hAnsi="Consolas" w:eastAsia="Consolas" w:cs="Consolas"/>
+          <w:b w:val="0"/>
+          <w:bCs w:val="0"/>
+          <w:color w:val="D4D4D4"/>
+          <w:kern w:val="0"/>
+          <w:sz w:val="21"/>
+          <w:szCs w:val="21"/>
+          <w:shd w:val="clear" w:fill="1E1E1E"/>
+          <w:lang w:val="en-US" w:eastAsia="zh-CN" w:bidi="ar"/>
+        </w:rPr>
+        <w:t xml:space="preserve"> </w:t>
+      </w:r>
+      <w:r>
+        <w:rPr>
+          <w:rFonts w:hint="default" w:ascii="Consolas" w:hAnsi="Consolas" w:eastAsia="Consolas" w:cs="Consolas"/>
+          <w:b w:val="0"/>
+          <w:bCs w:val="0"/>
+          <w:color w:val="569CD6"/>
+          <w:kern w:val="0"/>
+          <w:sz w:val="21"/>
+          <w:szCs w:val="21"/>
+          <w:shd w:val="clear" w:fill="1E1E1E"/>
+          <w:lang w:val="en-US" w:eastAsia="zh-CN" w:bidi="ar"/>
+        </w:rPr>
+        <w:t>view</w:t>
+      </w:r>
+      <w:r>
+        <w:rPr>
+          <w:rFonts w:hint="default" w:ascii="Consolas" w:hAnsi="Consolas" w:eastAsia="Consolas" w:cs="Consolas"/>
+          <w:b w:val="0"/>
+          <w:bCs w:val="0"/>
+          <w:color w:val="D4D4D4"/>
+          <w:kern w:val="0"/>
+          <w:sz w:val="21"/>
+          <w:szCs w:val="21"/>
+          <w:shd w:val="clear" w:fill="1E1E1E"/>
+          <w:lang w:val="en-US" w:eastAsia="zh-CN" w:bidi="ar"/>
+        </w:rPr>
+        <w:t xml:space="preserve"> </w:t>
+      </w:r>
+      <w:r>
+        <w:rPr>
+          <w:rFonts w:hint="default" w:ascii="Consolas" w:hAnsi="Consolas" w:eastAsia="Consolas" w:cs="Consolas"/>
+          <w:b w:val="0"/>
+          <w:bCs w:val="0"/>
+          <w:color w:val="C586C0"/>
+          <w:kern w:val="0"/>
+          <w:sz w:val="21"/>
+          <w:szCs w:val="21"/>
+          <w:shd w:val="clear" w:fill="1E1E1E"/>
+          <w:lang w:val="en-US" w:eastAsia="zh-CN" w:bidi="ar"/>
+        </w:rPr>
+        <w:t>returns</w:t>
+      </w:r>
+      <w:r>
+        <w:rPr>
+          <w:rFonts w:hint="default" w:ascii="Consolas" w:hAnsi="Consolas" w:eastAsia="Consolas" w:cs="Consolas"/>
+          <w:b w:val="0"/>
+          <w:bCs w:val="0"/>
+          <w:color w:val="D4D4D4"/>
+          <w:kern w:val="0"/>
+          <w:sz w:val="21"/>
+          <w:szCs w:val="21"/>
+          <w:shd w:val="clear" w:fill="1E1E1E"/>
+          <w:lang w:val="en-US" w:eastAsia="zh-CN" w:bidi="ar"/>
+        </w:rPr>
+        <w:t xml:space="preserve"> (</w:t>
+      </w:r>
+      <w:r>
+        <w:rPr>
+          <w:rFonts w:hint="default" w:ascii="Consolas" w:hAnsi="Consolas" w:eastAsia="Consolas" w:cs="Consolas"/>
+          <w:b w:val="0"/>
+          <w:bCs w:val="0"/>
+          <w:color w:val="569CD6"/>
+          <w:kern w:val="0"/>
+          <w:sz w:val="21"/>
+          <w:szCs w:val="21"/>
+          <w:shd w:val="clear" w:fill="1E1E1E"/>
+          <w:lang w:val="en-US" w:eastAsia="zh-CN" w:bidi="ar"/>
+        </w:rPr>
+        <w:t>Collection</w:t>
+      </w:r>
+      <w:r>
+        <w:rPr>
+          <w:rFonts w:hint="default" w:ascii="Consolas" w:hAnsi="Consolas" w:eastAsia="Consolas" w:cs="Consolas"/>
+          <w:b w:val="0"/>
+          <w:bCs w:val="0"/>
+          <w:color w:val="D4D4D4"/>
+          <w:kern w:val="0"/>
+          <w:sz w:val="21"/>
+          <w:szCs w:val="21"/>
+          <w:shd w:val="clear" w:fill="1E1E1E"/>
+          <w:lang w:val="en-US" w:eastAsia="zh-CN" w:bidi="ar"/>
+        </w:rPr>
+        <w:t xml:space="preserve">[] </w:t>
+      </w:r>
+      <w:r>
+        <w:rPr>
+          <w:rFonts w:hint="default" w:ascii="Consolas" w:hAnsi="Consolas" w:eastAsia="Consolas" w:cs="Consolas"/>
+          <w:b w:val="0"/>
+          <w:bCs w:val="0"/>
+          <w:color w:val="569CD6"/>
+          <w:kern w:val="0"/>
+          <w:sz w:val="21"/>
+          <w:szCs w:val="21"/>
+          <w:shd w:val="clear" w:fill="1E1E1E"/>
+          <w:lang w:val="en-US" w:eastAsia="zh-CN" w:bidi="ar"/>
+        </w:rPr>
+        <w:t>memory</w:t>
+      </w:r>
+      <w:r>
+        <w:rPr>
+          <w:rFonts w:hint="default" w:ascii="Consolas" w:hAnsi="Consolas" w:eastAsia="Consolas" w:cs="Consolas"/>
+          <w:b w:val="0"/>
+          <w:bCs w:val="0"/>
+          <w:color w:val="D4D4D4"/>
+          <w:kern w:val="0"/>
+          <w:sz w:val="21"/>
+          <w:szCs w:val="21"/>
+          <w:shd w:val="clear" w:fill="1E1E1E"/>
+          <w:lang w:val="en-US" w:eastAsia="zh-CN" w:bidi="ar"/>
+        </w:rPr>
+        <w:t>){</w:t>
+      </w:r>
+    </w:p>
+    <w:p>
+      <w:pPr>
+        <w:rPr>
+          <w:rFonts w:hint="default"/>
+          <w:lang w:val="en-CA"/>
+        </w:rPr>
+      </w:pPr>
     </w:p>
     <w:sectPr>
       <w:pgSz w:w="11906" w:h="16838"/>

</xml_diff>